<commit_message>
Voice Narration file upload FINAL
Final voice narration file that includes the scripts used for the voice overs done by Mosfeq and Elvis for all sites.
</commit_message>
<xml_diff>
--- a/Voice Narration.docx
+++ b/Voice Narration.docx
@@ -93,14 +93,7 @@
           <w:b/>
           <w:bCs/>
         </w:rPr>
-        <w:t xml:space="preserve">also directs guests to the Green Route, which links several university </w:t>
-      </w:r>
-      <w:r>
-        <w:rPr>
-          <w:b/>
-          <w:bCs/>
-        </w:rPr>
-        <w:t>locations.</w:t>
+        <w:t>also directs guests to the Green Route, which links several university locations.</w:t>
       </w:r>
       <w:r>
         <w:rPr>
@@ -358,23 +351,1677 @@
           <w:b/>
           <w:bCs/>
         </w:rPr>
-        <w:t xml:space="preserve">, featuring some of the latest technology available. The room boasts several Alienware desktops, perfect for students looking to work with advanced software, such as 3D object rendering and editing 8K videos. In addition to this, the room is equipped with the latest </w:t>
-      </w:r>
-      <w:proofErr w:type="spellStart"/>
-      <w:r>
-        <w:rPr>
-          <w:b/>
-          <w:bCs/>
-        </w:rPr>
-        <w:t>MetaQuests</w:t>
-      </w:r>
-      <w:proofErr w:type="spellEnd"/>
-      <w:r>
-        <w:rPr>
-          <w:b/>
-          <w:bCs/>
-        </w:rPr>
-        <w:t xml:space="preserve"> headsets and controllers, providing students with the most immersive AR/VR experience possible. </w:t>
+        <w:t xml:space="preserve">, featuring some of the latest technology available. The room boasts several Alienware desktops, perfect for students looking to work with advanced software, such as 3D object rendering and editing 8K videos. In addition to this, the room is equipped with the latest MetaQuests headsets and controllers, providing students with the most immersive AR/VR experience possible. </w:t>
+      </w:r>
+    </w:p>
+    <w:p>
+      <w:pPr>
+        <w:rPr>
+          <w:b/>
+          <w:bCs/>
+        </w:rPr>
+      </w:pPr>
+    </w:p>
+    <w:p>
+      <w:pPr>
+        <w:rPr>
+          <w:b/>
+          <w:bCs/>
+        </w:rPr>
+      </w:pPr>
+    </w:p>
+    <w:p>
+      <w:pPr>
+        <w:rPr>
+          <w:b/>
+          <w:bCs/>
+        </w:rPr>
+      </w:pPr>
+    </w:p>
+    <w:p>
+      <w:pPr>
+        <w:rPr>
+          <w:b/>
+          <w:bCs/>
+        </w:rPr>
+      </w:pPr>
+    </w:p>
+    <w:p>
+      <w:pPr>
+        <w:rPr>
+          <w:b/>
+          <w:bCs/>
+        </w:rPr>
+      </w:pPr>
+    </w:p>
+    <w:p>
+      <w:pPr>
+        <w:rPr>
+          <w:b/>
+          <w:bCs/>
+        </w:rPr>
+      </w:pPr>
+    </w:p>
+    <w:p>
+      <w:pPr>
+        <w:rPr>
+          <w:b/>
+          <w:bCs/>
+        </w:rPr>
+      </w:pPr>
+    </w:p>
+    <w:p>
+      <w:pPr>
+        <w:rPr>
+          <w:b/>
+          <w:bCs/>
+        </w:rPr>
+      </w:pPr>
+    </w:p>
+    <w:p>
+      <w:pPr>
+        <w:rPr>
+          <w:b/>
+          <w:bCs/>
+        </w:rPr>
+      </w:pPr>
+    </w:p>
+    <w:p>
+      <w:pPr>
+        <w:pStyle w:val="Heading1"/>
+      </w:pPr>
+      <w:r>
+        <w:lastRenderedPageBreak/>
+        <w:t>library</w:t>
+      </w:r>
+    </w:p>
+    <w:p>
+      <w:pPr>
+        <w:rPr>
+          <w:b/>
+          <w:bCs/>
+        </w:rPr>
+      </w:pPr>
+      <w:r>
+        <w:rPr>
+          <w:b/>
+          <w:bCs/>
+        </w:rPr>
+        <w:t>Library hall</w:t>
+      </w:r>
+      <w:r>
+        <w:rPr>
+          <w:b/>
+          <w:bCs/>
+        </w:rPr>
+        <w:t xml:space="preserve"> – 26 seconds</w:t>
+      </w:r>
+    </w:p>
+    <w:p>
+      <w:pPr>
+        <w:rPr>
+          <w:b/>
+          <w:bCs/>
+        </w:rPr>
+      </w:pPr>
+      <w:r>
+        <w:br/>
+      </w:r>
+      <w:r>
+        <w:rPr>
+          <w:b/>
+          <w:bCs/>
+        </w:rPr>
+        <w:t xml:space="preserve">Welcome to the LSBU Library Hall, a hub of academic excellence located within the LSBU campus. This spacious section is designed to provide an atmosphere </w:t>
+      </w:r>
+      <w:r>
+        <w:rPr>
+          <w:b/>
+          <w:bCs/>
+        </w:rPr>
+        <w:t>for</w:t>
+      </w:r>
+      <w:r>
+        <w:rPr>
+          <w:b/>
+          <w:bCs/>
+        </w:rPr>
+        <w:t xml:space="preserve"> productive studying, featuring a multitude of chairs and tables for both individual and group study. Equipped with numerous computers, this section offers convenient access to online resources and research materials. Come and explore the LSBU Library Hall and take the first step towards academic success</w:t>
+      </w:r>
+      <w:r>
+        <w:rPr>
+          <w:b/>
+          <w:bCs/>
+        </w:rPr>
+        <w:t>.</w:t>
+      </w:r>
+    </w:p>
+    <w:p>
+      <w:pPr>
+        <w:rPr>
+          <w:b/>
+          <w:bCs/>
+        </w:rPr>
+      </w:pPr>
+      <w:r>
+        <w:rPr>
+          <w:b/>
+          <w:bCs/>
+        </w:rPr>
+        <w:t>Group study rooms</w:t>
+      </w:r>
+      <w:r>
+        <w:rPr>
+          <w:b/>
+          <w:bCs/>
+        </w:rPr>
+        <w:t xml:space="preserve"> – 25 seconds</w:t>
+      </w:r>
+    </w:p>
+    <w:p>
+      <w:pPr>
+        <w:rPr>
+          <w:b/>
+          <w:bCs/>
+        </w:rPr>
+      </w:pPr>
+      <w:r>
+        <w:rPr>
+          <w:b/>
+          <w:bCs/>
+        </w:rPr>
+        <w:t>The LSBU Library boasts a number of group study rooms, providing a collaborative learning environment for students. These rooms are equipped with all the necessary amenities, including whiteboards and ample seating, to encourage teamwork and knowledge-sharing. Reserve a room and work alongside your peers to tackle your academic goals together at the LSBU Library</w:t>
+      </w:r>
+      <w:r>
+        <w:rPr>
+          <w:b/>
+          <w:bCs/>
+        </w:rPr>
+        <w:t>.</w:t>
+      </w:r>
+    </w:p>
+    <w:p>
+      <w:pPr>
+        <w:rPr>
+          <w:b/>
+          <w:bCs/>
+        </w:rPr>
+      </w:pPr>
+      <w:r>
+        <w:rPr>
+          <w:b/>
+          <w:bCs/>
+        </w:rPr>
+        <w:t>Breakout area</w:t>
+      </w:r>
+      <w:r>
+        <w:rPr>
+          <w:b/>
+          <w:bCs/>
+        </w:rPr>
+        <w:t xml:space="preserve"> – 27 seconds</w:t>
+      </w:r>
+    </w:p>
+    <w:p>
+      <w:pPr>
+        <w:rPr>
+          <w:b/>
+          <w:bCs/>
+        </w:rPr>
+      </w:pPr>
+      <w:r>
+        <w:br/>
+      </w:r>
+      <w:r>
+        <w:rPr>
+          <w:b/>
+          <w:bCs/>
+        </w:rPr>
+        <w:t xml:space="preserve">Need a break from your studies? </w:t>
+      </w:r>
+      <w:r>
+        <w:rPr>
+          <w:b/>
+          <w:bCs/>
+        </w:rPr>
+        <w:t>The LSBU breakout area is a</w:t>
+      </w:r>
+      <w:r>
+        <w:rPr>
+          <w:b/>
+          <w:bCs/>
+        </w:rPr>
+        <w:t xml:space="preserve"> serene outdoor space </w:t>
+      </w:r>
+      <w:r>
+        <w:rPr>
+          <w:b/>
+          <w:bCs/>
+        </w:rPr>
+        <w:t xml:space="preserve">that </w:t>
+      </w:r>
+      <w:r>
+        <w:rPr>
+          <w:b/>
+          <w:bCs/>
+        </w:rPr>
+        <w:t>provides a refreshing retreat for students seeking a breath of fresh air or a moment of relaxation during their busy day. Unwind, recharge, and return to your studies refreshed and re-energized at the LSBU Library Breakout Area.</w:t>
+      </w:r>
+    </w:p>
+    <w:p>
+      <w:pPr>
+        <w:rPr>
+          <w:b/>
+          <w:bCs/>
+        </w:rPr>
+      </w:pPr>
+      <w:r>
+        <w:rPr>
+          <w:b/>
+          <w:bCs/>
+        </w:rPr>
+        <w:t>Self-checkout</w:t>
+      </w:r>
+      <w:r>
+        <w:rPr>
+          <w:b/>
+          <w:bCs/>
+        </w:rPr>
+        <w:t xml:space="preserve"> area – 23 </w:t>
+      </w:r>
+      <w:r>
+        <w:rPr>
+          <w:b/>
+          <w:bCs/>
+        </w:rPr>
+        <w:t>seconds</w:t>
+      </w:r>
+    </w:p>
+    <w:p>
+      <w:pPr>
+        <w:rPr>
+          <w:b/>
+          <w:bCs/>
+        </w:rPr>
+      </w:pPr>
+      <w:r>
+        <w:rPr>
+          <w:b/>
+          <w:bCs/>
+        </w:rPr>
+        <w:t xml:space="preserve">The LSBU Library is home to several </w:t>
+      </w:r>
+      <w:r>
+        <w:rPr>
+          <w:b/>
+          <w:bCs/>
+        </w:rPr>
+        <w:t>self-checkout</w:t>
+      </w:r>
+      <w:r>
+        <w:rPr>
+          <w:b/>
+          <w:bCs/>
+        </w:rPr>
+        <w:t xml:space="preserve"> Areas</w:t>
+      </w:r>
+      <w:r>
+        <w:rPr>
+          <w:b/>
+          <w:bCs/>
+        </w:rPr>
+        <w:t xml:space="preserve">. </w:t>
+      </w:r>
+      <w:r>
+        <w:rPr>
+          <w:b/>
+          <w:bCs/>
+        </w:rPr>
+        <w:t>This is where students can</w:t>
+      </w:r>
+      <w:r>
+        <w:rPr>
+          <w:b/>
+          <w:bCs/>
+        </w:rPr>
+        <w:t xml:space="preserve"> find a vast collection of books covering a wide range of subjects, all available for you to borrow</w:t>
+      </w:r>
+      <w:r>
+        <w:rPr>
+          <w:b/>
+          <w:bCs/>
+        </w:rPr>
+        <w:t xml:space="preserve"> and return</w:t>
+      </w:r>
+      <w:r>
+        <w:rPr>
+          <w:b/>
+          <w:bCs/>
+        </w:rPr>
+        <w:t xml:space="preserve"> using your student ID card </w:t>
+      </w:r>
+      <w:r>
+        <w:rPr>
+          <w:b/>
+          <w:bCs/>
+        </w:rPr>
+        <w:t xml:space="preserve">at </w:t>
+      </w:r>
+      <w:r>
+        <w:rPr>
+          <w:b/>
+          <w:bCs/>
+        </w:rPr>
+        <w:t xml:space="preserve">the self-checkout machines. Come and discover your next </w:t>
+      </w:r>
+      <w:r>
+        <w:rPr>
+          <w:b/>
+          <w:bCs/>
+        </w:rPr>
+        <w:t>favourite</w:t>
+      </w:r>
+      <w:r>
+        <w:rPr>
+          <w:b/>
+          <w:bCs/>
+        </w:rPr>
+        <w:t xml:space="preserve"> read at the LSBU Library </w:t>
+      </w:r>
+      <w:r>
+        <w:rPr>
+          <w:b/>
+          <w:bCs/>
+        </w:rPr>
+        <w:t>self-checkout area</w:t>
+      </w:r>
+    </w:p>
+    <w:p>
+      <w:pPr>
+        <w:rPr>
+          <w:b/>
+          <w:bCs/>
+        </w:rPr>
+      </w:pPr>
+    </w:p>
+    <w:p>
+      <w:pPr>
+        <w:rPr>
+          <w:b/>
+          <w:bCs/>
+        </w:rPr>
+      </w:pPr>
+    </w:p>
+    <w:p>
+      <w:pPr>
+        <w:rPr>
+          <w:b/>
+          <w:bCs/>
+        </w:rPr>
+      </w:pPr>
+    </w:p>
+    <w:p>
+      <w:pPr>
+        <w:rPr>
+          <w:b/>
+          <w:bCs/>
+        </w:rPr>
+      </w:pPr>
+    </w:p>
+    <w:p>
+      <w:pPr>
+        <w:rPr>
+          <w:b/>
+          <w:bCs/>
+        </w:rPr>
+      </w:pPr>
+    </w:p>
+    <w:p>
+      <w:pPr>
+        <w:rPr>
+          <w:b/>
+          <w:bCs/>
+        </w:rPr>
+      </w:pPr>
+    </w:p>
+    <w:p>
+      <w:pPr>
+        <w:rPr>
+          <w:b/>
+          <w:bCs/>
+        </w:rPr>
+      </w:pPr>
+    </w:p>
+    <w:p>
+      <w:pPr>
+        <w:rPr>
+          <w:b/>
+          <w:bCs/>
+        </w:rPr>
+      </w:pPr>
+    </w:p>
+    <w:p>
+      <w:pPr>
+        <w:rPr>
+          <w:b/>
+          <w:bCs/>
+        </w:rPr>
+      </w:pPr>
+    </w:p>
+    <w:p>
+      <w:pPr>
+        <w:rPr>
+          <w:b/>
+          <w:bCs/>
+        </w:rPr>
+      </w:pPr>
+    </w:p>
+    <w:p>
+      <w:pPr>
+        <w:pStyle w:val="Heading1"/>
+      </w:pPr>
+      <w:r>
+        <w:lastRenderedPageBreak/>
+        <w:t>Lecture theatre halls</w:t>
+      </w:r>
+    </w:p>
+    <w:p>
+      <w:pPr>
+        <w:rPr>
+          <w:b/>
+          <w:bCs/>
+        </w:rPr>
+      </w:pPr>
+      <w:r>
+        <w:rPr>
+          <w:b/>
+          <w:bCs/>
+        </w:rPr>
+        <w:t>Westminster Lecture Hall – 27 seconds</w:t>
+      </w:r>
+    </w:p>
+    <w:p>
+      <w:pPr>
+        <w:rPr>
+          <w:b/>
+          <w:bCs/>
+        </w:rPr>
+      </w:pPr>
+      <w:r>
+        <w:br/>
+      </w:r>
+      <w:r>
+        <w:rPr>
+          <w:b/>
+          <w:bCs/>
+        </w:rPr>
+        <w:t xml:space="preserve">Welcome to the </w:t>
+      </w:r>
+      <w:r>
+        <w:rPr>
+          <w:b/>
+          <w:bCs/>
+        </w:rPr>
+        <w:t>recently built</w:t>
+      </w:r>
+      <w:r>
+        <w:rPr>
+          <w:b/>
+          <w:bCs/>
+        </w:rPr>
+        <w:t xml:space="preserve"> Westminster Lecture Hall, the largest and most impressive venue in the LSBU Library. Equipped with the latest </w:t>
+      </w:r>
+      <w:r>
+        <w:rPr>
+          <w:b/>
+          <w:bCs/>
+        </w:rPr>
+        <w:t>audio-visual</w:t>
+      </w:r>
+      <w:r>
+        <w:rPr>
+          <w:b/>
+          <w:bCs/>
+        </w:rPr>
+        <w:t xml:space="preserve"> technology, including a brand-new projector and multiple TVs for students seated towards the back, this hall offers an unparalleled learning experience. Immerse yourself in the subject matter and engage with course content like never before in the modern and </w:t>
+      </w:r>
+      <w:r>
+        <w:rPr>
+          <w:b/>
+          <w:bCs/>
+        </w:rPr>
+        <w:t>technologically advanced</w:t>
+      </w:r>
+      <w:r>
+        <w:rPr>
+          <w:b/>
+          <w:bCs/>
+        </w:rPr>
+        <w:t xml:space="preserve"> Westminster Lecture Hall at LSBU</w:t>
+      </w:r>
+      <w:r>
+        <w:rPr>
+          <w:b/>
+          <w:bCs/>
+        </w:rPr>
+        <w:t>.</w:t>
+      </w:r>
+    </w:p>
+    <w:p>
+      <w:pPr>
+        <w:rPr>
+          <w:b/>
+          <w:bCs/>
+        </w:rPr>
+      </w:pPr>
+      <w:r>
+        <w:rPr>
+          <w:b/>
+          <w:bCs/>
+        </w:rPr>
+        <w:t>Chelsea Lecture Hall – 21 Seconds</w:t>
+      </w:r>
+    </w:p>
+    <w:p>
+      <w:pPr>
+        <w:rPr>
+          <w:b/>
+          <w:bCs/>
+        </w:rPr>
+      </w:pPr>
+      <w:r>
+        <w:rPr>
+          <w:b/>
+          <w:bCs/>
+        </w:rPr>
+        <w:t>Here is the</w:t>
+      </w:r>
+      <w:r>
+        <w:rPr>
+          <w:b/>
+          <w:bCs/>
+        </w:rPr>
+        <w:t xml:space="preserve"> Chelsea Lecture Hall</w:t>
+      </w:r>
+      <w:r>
+        <w:rPr>
+          <w:b/>
+          <w:bCs/>
+        </w:rPr>
+        <w:t xml:space="preserve">. </w:t>
+      </w:r>
+      <w:r>
+        <w:rPr>
+          <w:b/>
+          <w:bCs/>
+        </w:rPr>
+        <w:t xml:space="preserve">Although it may be a narrower venue, this space has been designed to maximize comfort and engagement for </w:t>
+      </w:r>
+      <w:r>
+        <w:rPr>
+          <w:b/>
+          <w:bCs/>
+        </w:rPr>
+        <w:t>students</w:t>
+      </w:r>
+      <w:r>
+        <w:rPr>
+          <w:b/>
+          <w:bCs/>
+        </w:rPr>
+        <w:t xml:space="preserve">. </w:t>
+      </w:r>
+      <w:r>
+        <w:rPr>
+          <w:b/>
+          <w:bCs/>
+        </w:rPr>
+        <w:t>Featuring</w:t>
+      </w:r>
+      <w:r>
+        <w:rPr>
+          <w:b/>
+          <w:bCs/>
+        </w:rPr>
+        <w:t xml:space="preserve"> </w:t>
+      </w:r>
+      <w:r>
+        <w:rPr>
+          <w:b/>
+          <w:bCs/>
+        </w:rPr>
+        <w:t>cutting edge equipment</w:t>
+      </w:r>
+      <w:r>
+        <w:rPr>
+          <w:b/>
+          <w:bCs/>
+        </w:rPr>
+        <w:t>, including touch-enabled screens</w:t>
+      </w:r>
+      <w:r>
+        <w:rPr>
+          <w:b/>
+          <w:bCs/>
+        </w:rPr>
+        <w:t xml:space="preserve"> </w:t>
+      </w:r>
+      <w:r>
+        <w:rPr>
+          <w:b/>
+          <w:bCs/>
+        </w:rPr>
+        <w:t>and computer system</w:t>
+      </w:r>
+      <w:r>
+        <w:rPr>
+          <w:b/>
+          <w:bCs/>
+        </w:rPr>
+        <w:t>s. As well as</w:t>
+      </w:r>
+      <w:r>
+        <w:rPr>
+          <w:b/>
+          <w:bCs/>
+        </w:rPr>
+        <w:t xml:space="preserve"> plenty of space for leg room. Come and experience the perfect balance of comfort and technology in the welcoming Chelsea Lecture Hall at LSBU</w:t>
+      </w:r>
+      <w:r>
+        <w:rPr>
+          <w:b/>
+          <w:bCs/>
+        </w:rPr>
+        <w:t>.</w:t>
+      </w:r>
+    </w:p>
+    <w:p>
+      <w:pPr>
+        <w:rPr>
+          <w:b/>
+          <w:bCs/>
+        </w:rPr>
+      </w:pPr>
+      <w:r>
+        <w:rPr>
+          <w:b/>
+          <w:bCs/>
+        </w:rPr>
+        <w:t>Battersea Lecture Hall – 28 seconds</w:t>
+      </w:r>
+    </w:p>
+    <w:p>
+      <w:pPr>
+        <w:rPr>
+          <w:b/>
+          <w:bCs/>
+        </w:rPr>
+      </w:pPr>
+      <w:r>
+        <w:rPr>
+          <w:b/>
+          <w:bCs/>
+        </w:rPr>
+        <w:t>The Battersea Lecture Hall</w:t>
+      </w:r>
+      <w:r>
+        <w:rPr>
+          <w:b/>
+          <w:bCs/>
+        </w:rPr>
+        <w:t xml:space="preserve"> </w:t>
+      </w:r>
+      <w:r>
+        <w:rPr>
+          <w:b/>
+          <w:bCs/>
+        </w:rPr>
+        <w:t>found</w:t>
+      </w:r>
+      <w:r>
+        <w:rPr>
+          <w:b/>
+          <w:bCs/>
+        </w:rPr>
+        <w:t xml:space="preserve"> </w:t>
+      </w:r>
+      <w:r>
+        <w:rPr>
+          <w:b/>
+          <w:bCs/>
+        </w:rPr>
+        <w:t>on</w:t>
+      </w:r>
+      <w:r>
+        <w:rPr>
+          <w:b/>
+          <w:bCs/>
+        </w:rPr>
+        <w:t xml:space="preserve"> the </w:t>
+      </w:r>
+      <w:r>
+        <w:rPr>
+          <w:b/>
+          <w:bCs/>
+        </w:rPr>
+        <w:t>ground</w:t>
+      </w:r>
+      <w:r>
+        <w:rPr>
+          <w:b/>
+          <w:bCs/>
+        </w:rPr>
+        <w:t xml:space="preserve"> floor</w:t>
+      </w:r>
+      <w:r>
+        <w:rPr>
+          <w:b/>
+          <w:bCs/>
+        </w:rPr>
+        <w:t xml:space="preserve"> o</w:t>
+      </w:r>
+      <w:r>
+        <w:rPr>
+          <w:b/>
+          <w:bCs/>
+        </w:rPr>
+        <w:t>f</w:t>
+      </w:r>
+      <w:r>
+        <w:rPr>
+          <w:b/>
+          <w:bCs/>
+        </w:rPr>
+        <w:t xml:space="preserve"> </w:t>
+      </w:r>
+      <w:r>
+        <w:rPr>
+          <w:b/>
+          <w:bCs/>
+        </w:rPr>
+        <w:t>our university’s</w:t>
+      </w:r>
+      <w:r>
+        <w:rPr>
+          <w:b/>
+          <w:bCs/>
+        </w:rPr>
+        <w:t xml:space="preserve"> Hub,</w:t>
+      </w:r>
+      <w:r>
+        <w:rPr>
+          <w:b/>
+          <w:bCs/>
+        </w:rPr>
+        <w:t xml:space="preserve"> offers a warm and inviting atmosphere, providing a</w:t>
+      </w:r>
+      <w:r>
+        <w:rPr>
+          <w:b/>
+          <w:bCs/>
+        </w:rPr>
+        <w:t>n</w:t>
+      </w:r>
+      <w:r>
+        <w:rPr>
+          <w:b/>
+          <w:bCs/>
+        </w:rPr>
+        <w:t xml:space="preserve"> immersive learning experience for </w:t>
+      </w:r>
+      <w:r>
+        <w:rPr>
+          <w:b/>
+          <w:bCs/>
+        </w:rPr>
+        <w:t xml:space="preserve">all </w:t>
+      </w:r>
+      <w:r>
+        <w:rPr>
+          <w:b/>
+          <w:bCs/>
+        </w:rPr>
+        <w:t>students. Despite its smaller size, this modern and well-equipped venue is the perfect space for attendees to engage with course content and connect with</w:t>
+      </w:r>
+      <w:r>
+        <w:rPr>
+          <w:b/>
+          <w:bCs/>
+        </w:rPr>
+        <w:t xml:space="preserve"> other students.</w:t>
+      </w:r>
+    </w:p>
+    <w:p>
+      <w:pPr>
+        <w:rPr>
+          <w:b/>
+          <w:bCs/>
+        </w:rPr>
+      </w:pPr>
+      <w:r>
+        <w:rPr>
+          <w:b/>
+          <w:bCs/>
+        </w:rPr>
+        <w:t>Southwark Lecture Hall – 28 seconds</w:t>
+      </w:r>
+    </w:p>
+    <w:p>
+      <w:pPr>
+        <w:rPr>
+          <w:b/>
+          <w:bCs/>
+        </w:rPr>
+      </w:pPr>
+      <w:r>
+        <w:br/>
+      </w:r>
+      <w:r>
+        <w:rPr>
+          <w:b/>
+          <w:bCs/>
+        </w:rPr>
+        <w:t>Our</w:t>
+      </w:r>
+      <w:r>
+        <w:rPr>
+          <w:b/>
+          <w:bCs/>
+        </w:rPr>
+        <w:t xml:space="preserve"> Southwark Lecture Hall</w:t>
+      </w:r>
+      <w:r>
+        <w:rPr>
+          <w:b/>
+          <w:bCs/>
+        </w:rPr>
+        <w:t xml:space="preserve"> is</w:t>
+      </w:r>
+      <w:r>
+        <w:rPr>
+          <w:b/>
+          <w:bCs/>
+        </w:rPr>
+        <w:t xml:space="preserve"> </w:t>
+      </w:r>
+      <w:r>
+        <w:rPr>
+          <w:b/>
+          <w:bCs/>
+        </w:rPr>
+        <w:t xml:space="preserve">a unique theatre </w:t>
+      </w:r>
+      <w:r>
+        <w:rPr>
+          <w:b/>
+          <w:bCs/>
+        </w:rPr>
+        <w:t>located</w:t>
+      </w:r>
+      <w:r>
+        <w:rPr>
+          <w:b/>
+          <w:bCs/>
+        </w:rPr>
+        <w:t xml:space="preserve"> on the</w:t>
+      </w:r>
+      <w:r>
+        <w:rPr>
+          <w:b/>
+          <w:bCs/>
+        </w:rPr>
+        <w:t xml:space="preserve"> LSBU </w:t>
+      </w:r>
+      <w:r>
+        <w:rPr>
+          <w:b/>
+          <w:bCs/>
+        </w:rPr>
+        <w:t>Hub.</w:t>
+      </w:r>
+      <w:r>
+        <w:rPr>
+          <w:b/>
+          <w:bCs/>
+        </w:rPr>
+        <w:t xml:space="preserve"> </w:t>
+      </w:r>
+      <w:r>
+        <w:rPr>
+          <w:b/>
+          <w:bCs/>
+        </w:rPr>
+        <w:t xml:space="preserve">It </w:t>
+      </w:r>
+      <w:r>
+        <w:rPr>
+          <w:b/>
+          <w:bCs/>
+        </w:rPr>
+        <w:t xml:space="preserve">offers a </w:t>
+      </w:r>
+      <w:r>
+        <w:rPr>
+          <w:b/>
+          <w:bCs/>
+        </w:rPr>
+        <w:t>safe</w:t>
+      </w:r>
+      <w:r>
+        <w:rPr>
+          <w:b/>
+          <w:bCs/>
+        </w:rPr>
+        <w:t xml:space="preserve"> </w:t>
+      </w:r>
+      <w:r>
+        <w:rPr>
+          <w:b/>
+          <w:bCs/>
+        </w:rPr>
+        <w:t xml:space="preserve">and </w:t>
+      </w:r>
+      <w:r>
+        <w:rPr>
+          <w:b/>
+          <w:bCs/>
+        </w:rPr>
+        <w:t xml:space="preserve">cheerful </w:t>
+      </w:r>
+      <w:r>
+        <w:rPr>
+          <w:b/>
+          <w:bCs/>
+        </w:rPr>
+        <w:t xml:space="preserve">environment for attendees </w:t>
+      </w:r>
+      <w:r>
+        <w:rPr>
+          <w:b/>
+          <w:bCs/>
+        </w:rPr>
+        <w:t>to focus and</w:t>
+      </w:r>
+      <w:r>
+        <w:rPr>
+          <w:b/>
+          <w:bCs/>
+        </w:rPr>
+        <w:t xml:space="preserve"> </w:t>
+      </w:r>
+      <w:r>
+        <w:rPr>
+          <w:b/>
+          <w:bCs/>
+        </w:rPr>
+        <w:t xml:space="preserve">actively </w:t>
+      </w:r>
+      <w:r>
+        <w:rPr>
+          <w:b/>
+          <w:bCs/>
+        </w:rPr>
+        <w:t xml:space="preserve">engage with </w:t>
+      </w:r>
+      <w:r>
+        <w:rPr>
+          <w:b/>
+          <w:bCs/>
+        </w:rPr>
+        <w:t xml:space="preserve">their </w:t>
+      </w:r>
+      <w:r>
+        <w:rPr>
+          <w:b/>
+          <w:bCs/>
+        </w:rPr>
+        <w:t>course content</w:t>
+      </w:r>
+      <w:r>
+        <w:rPr>
+          <w:b/>
+          <w:bCs/>
+        </w:rPr>
+        <w:t>. As well as</w:t>
+      </w:r>
+      <w:r>
+        <w:rPr>
+          <w:b/>
+          <w:bCs/>
+        </w:rPr>
+        <w:t xml:space="preserve"> </w:t>
+      </w:r>
+      <w:r>
+        <w:rPr>
+          <w:b/>
+          <w:bCs/>
+        </w:rPr>
+        <w:t>interac</w:t>
+      </w:r>
+      <w:r>
+        <w:rPr>
+          <w:b/>
+          <w:bCs/>
+        </w:rPr>
+        <w:t xml:space="preserve">t </w:t>
+      </w:r>
+      <w:r>
+        <w:rPr>
+          <w:b/>
+          <w:bCs/>
+        </w:rPr>
+        <w:t xml:space="preserve">and network </w:t>
+      </w:r>
+      <w:r>
+        <w:rPr>
+          <w:b/>
+          <w:bCs/>
+        </w:rPr>
+        <w:t>with the lecturers</w:t>
+      </w:r>
+      <w:r>
+        <w:rPr>
+          <w:b/>
+          <w:bCs/>
+        </w:rPr>
+        <w:t xml:space="preserve">. Enjoy </w:t>
+      </w:r>
+      <w:r>
+        <w:rPr>
+          <w:b/>
+          <w:bCs/>
+        </w:rPr>
+        <w:t>a captivating</w:t>
+      </w:r>
+      <w:r>
+        <w:rPr>
+          <w:b/>
+          <w:bCs/>
+        </w:rPr>
+        <w:t xml:space="preserve"> learning experience in </w:t>
+      </w:r>
+      <w:r>
+        <w:rPr>
+          <w:b/>
+          <w:bCs/>
+        </w:rPr>
+        <w:t xml:space="preserve">the astonishing </w:t>
+      </w:r>
+      <w:r>
+        <w:rPr>
+          <w:b/>
+          <w:bCs/>
+        </w:rPr>
+        <w:t>Southwark Lecture Hall at LSBU!</w:t>
+      </w:r>
+    </w:p>
+    <w:p>
+      <w:pPr>
+        <w:rPr>
+          <w:b/>
+          <w:bCs/>
+        </w:rPr>
+      </w:pPr>
+    </w:p>
+    <w:p>
+      <w:pPr>
+        <w:rPr>
+          <w:b/>
+          <w:bCs/>
+        </w:rPr>
+      </w:pPr>
+    </w:p>
+    <w:p>
+      <w:pPr>
+        <w:rPr>
+          <w:b/>
+          <w:bCs/>
+        </w:rPr>
+      </w:pPr>
+    </w:p>
+    <w:p>
+      <w:pPr>
+        <w:rPr>
+          <w:b/>
+          <w:bCs/>
+        </w:rPr>
+      </w:pPr>
+    </w:p>
+    <w:p>
+      <w:pPr>
+        <w:rPr>
+          <w:b/>
+          <w:bCs/>
+        </w:rPr>
+      </w:pPr>
+    </w:p>
+    <w:p>
+      <w:pPr>
+        <w:rPr>
+          <w:b/>
+          <w:bCs/>
+        </w:rPr>
+      </w:pPr>
+    </w:p>
+    <w:p>
+      <w:pPr>
+        <w:rPr>
+          <w:b/>
+          <w:bCs/>
+        </w:rPr>
+      </w:pPr>
+    </w:p>
+    <w:p>
+      <w:pPr>
+        <w:rPr>
+          <w:b/>
+          <w:bCs/>
+        </w:rPr>
+      </w:pPr>
+    </w:p>
+    <w:p>
+      <w:pPr>
+        <w:rPr>
+          <w:b/>
+          <w:bCs/>
+        </w:rPr>
+      </w:pPr>
+    </w:p>
+    <w:p>
+      <w:pPr>
+        <w:rPr>
+          <w:b/>
+          <w:bCs/>
+        </w:rPr>
+      </w:pPr>
+    </w:p>
+    <w:p>
+      <w:pPr>
+        <w:pStyle w:val="Heading1"/>
+      </w:pPr>
+      <w:r>
+        <w:lastRenderedPageBreak/>
+        <w:t>HUB</w:t>
+      </w:r>
+    </w:p>
+    <w:p>
+      <w:pPr>
+        <w:rPr>
+          <w:b/>
+          <w:bCs/>
+        </w:rPr>
+      </w:pPr>
+      <w:r>
+        <w:rPr>
+          <w:b/>
+          <w:bCs/>
+        </w:rPr>
+        <w:t>LSBU Hub reception</w:t>
+      </w:r>
+      <w:r>
+        <w:rPr>
+          <w:b/>
+          <w:bCs/>
+        </w:rPr>
+        <w:t xml:space="preserve"> – 25 seconds</w:t>
+      </w:r>
+    </w:p>
+    <w:p>
+      <w:pPr>
+        <w:rPr>
+          <w:b/>
+          <w:bCs/>
+        </w:rPr>
+      </w:pPr>
+    </w:p>
+    <w:p>
+      <w:pPr>
+        <w:rPr>
+          <w:b/>
+          <w:bCs/>
+        </w:rPr>
+      </w:pPr>
+      <w:r>
+        <w:rPr>
+          <w:b/>
+          <w:bCs/>
+        </w:rPr>
+        <w:t>Step into the LSBU Hub, where learning and innovation come together to create a vibrant atmosphere of growth and collaboration. Here, at the entrance to the hub, you'll find our reception site - the starting point for your journey into the heart of LSBU. With access to all our world-class facilities, including classrooms, a cafeteria, and lecture halls, the Hub Reception is your gateway to the future. Come and explore the limitless possibilities of LSBU at the Hub Reception</w:t>
+      </w:r>
+      <w:r>
+        <w:rPr>
+          <w:b/>
+          <w:bCs/>
+        </w:rPr>
+        <w:t>.</w:t>
+      </w:r>
+    </w:p>
+    <w:p>
+      <w:pPr>
+        <w:rPr>
+          <w:b/>
+          <w:bCs/>
+        </w:rPr>
+      </w:pPr>
+      <w:r>
+        <w:rPr>
+          <w:b/>
+          <w:bCs/>
+        </w:rPr>
+        <w:t xml:space="preserve">Student </w:t>
+      </w:r>
+      <w:r>
+        <w:rPr>
+          <w:b/>
+          <w:bCs/>
+        </w:rPr>
+        <w:t>Lounge</w:t>
+      </w:r>
+      <w:r>
+        <w:rPr>
+          <w:b/>
+          <w:bCs/>
+        </w:rPr>
+        <w:t>– 24 seconds</w:t>
+      </w:r>
+    </w:p>
+    <w:p>
+      <w:pPr>
+        <w:rPr>
+          <w:b/>
+          <w:bCs/>
+        </w:rPr>
+      </w:pPr>
+      <w:r>
+        <w:rPr>
+          <w:b/>
+          <w:bCs/>
+        </w:rPr>
+        <w:t>This is the</w:t>
+      </w:r>
+      <w:r>
+        <w:rPr>
+          <w:b/>
+          <w:bCs/>
+        </w:rPr>
+        <w:t xml:space="preserve"> LSBU Hub Student Lounge, conveniently located on</w:t>
+      </w:r>
+      <w:r>
+        <w:rPr>
+          <w:b/>
+          <w:bCs/>
+        </w:rPr>
+        <w:t xml:space="preserve"> the first floor of the building.</w:t>
+      </w:r>
+      <w:r>
+        <w:rPr>
+          <w:b/>
+          <w:bCs/>
+        </w:rPr>
+        <w:t xml:space="preserve"> This versatile space is perfect for both relaxation and productivity, with a variety of table lengths available for your comfort. Enjoy the abundance of natural light from the large windows and feel free to grab a bite to eat from the nearby cafeteria while you work or socialize.</w:t>
+      </w:r>
+    </w:p>
+    <w:p>
+      <w:pPr>
+        <w:rPr>
+          <w:b/>
+          <w:bCs/>
+        </w:rPr>
+      </w:pPr>
+    </w:p>
+    <w:p>
+      <w:pPr>
+        <w:rPr>
+          <w:b/>
+          <w:bCs/>
+        </w:rPr>
+      </w:pPr>
+      <w:r>
+        <w:rPr>
+          <w:b/>
+          <w:bCs/>
+        </w:rPr>
+        <w:t>Canteen – 30 seconds</w:t>
+      </w:r>
+    </w:p>
+    <w:p>
+      <w:pPr>
+        <w:rPr>
+          <w:b/>
+          <w:bCs/>
+        </w:rPr>
+      </w:pPr>
+      <w:r>
+        <w:rPr>
+          <w:b/>
+          <w:bCs/>
+        </w:rPr>
+        <w:t>Here is</w:t>
+      </w:r>
+      <w:r>
+        <w:rPr>
+          <w:b/>
+          <w:bCs/>
+        </w:rPr>
+        <w:t xml:space="preserve"> the canteen, a bustling space with plenty of seating available at all times. While food is only available during lunch hours, you can enjoy a cup of coffee from Costa whenever you like.</w:t>
+      </w:r>
+      <w:r>
+        <w:rPr>
+          <w:b/>
+          <w:bCs/>
+        </w:rPr>
+        <w:t xml:space="preserve"> </w:t>
+      </w:r>
+      <w:r>
+        <w:rPr>
+          <w:b/>
+          <w:bCs/>
+        </w:rPr>
+        <w:t xml:space="preserve">With </w:t>
+      </w:r>
+      <w:r>
+        <w:rPr>
+          <w:b/>
+          <w:bCs/>
+        </w:rPr>
+        <w:t>a vast range of options</w:t>
+      </w:r>
+      <w:r>
+        <w:rPr>
+          <w:b/>
+          <w:bCs/>
+        </w:rPr>
+        <w:t xml:space="preserve"> to choose from</w:t>
+      </w:r>
+      <w:r>
+        <w:rPr>
+          <w:b/>
+          <w:bCs/>
+        </w:rPr>
+        <w:t xml:space="preserve"> including</w:t>
+      </w:r>
+      <w:r>
+        <w:rPr>
+          <w:b/>
+          <w:bCs/>
+        </w:rPr>
+        <w:t xml:space="preserve"> </w:t>
+      </w:r>
+      <w:r>
+        <w:rPr>
+          <w:b/>
+          <w:bCs/>
+        </w:rPr>
+        <w:t>warm</w:t>
+      </w:r>
+      <w:r>
+        <w:rPr>
+          <w:b/>
+          <w:bCs/>
+        </w:rPr>
+        <w:t xml:space="preserve"> and</w:t>
+      </w:r>
+      <w:r>
+        <w:rPr>
+          <w:b/>
+          <w:bCs/>
+        </w:rPr>
+        <w:t xml:space="preserve"> satisfying dishes, the ca</w:t>
+      </w:r>
+      <w:r>
+        <w:rPr>
+          <w:b/>
+          <w:bCs/>
+        </w:rPr>
+        <w:t>nteen</w:t>
+      </w:r>
+      <w:r>
+        <w:rPr>
+          <w:b/>
+          <w:bCs/>
+        </w:rPr>
+        <w:t xml:space="preserve"> is the perfect place to lift your spirit</w:t>
+      </w:r>
+      <w:r>
+        <w:rPr>
+          <w:b/>
+          <w:bCs/>
+        </w:rPr>
+        <w:t xml:space="preserve"> </w:t>
+      </w:r>
+      <w:r>
+        <w:rPr>
+          <w:b/>
+          <w:bCs/>
+        </w:rPr>
+        <w:t>on a difficult day.</w:t>
+      </w:r>
+      <w:r>
+        <w:rPr>
+          <w:b/>
+          <w:bCs/>
+        </w:rPr>
+        <w:t xml:space="preserve"> </w:t>
+      </w:r>
+      <w:r>
+        <w:rPr>
+          <w:b/>
+          <w:bCs/>
+        </w:rPr>
+        <w:t xml:space="preserve">With its warm and </w:t>
+      </w:r>
+      <w:r>
+        <w:rPr>
+          <w:b/>
+          <w:bCs/>
+        </w:rPr>
+        <w:t>welcoming</w:t>
+      </w:r>
+      <w:r>
+        <w:rPr>
+          <w:b/>
+          <w:bCs/>
+        </w:rPr>
+        <w:t xml:space="preserve"> atmosphere, the canteen is the </w:t>
+      </w:r>
+      <w:r>
+        <w:rPr>
+          <w:b/>
+          <w:bCs/>
+        </w:rPr>
+        <w:t>best location</w:t>
+      </w:r>
+      <w:r>
+        <w:rPr>
+          <w:b/>
+          <w:bCs/>
+        </w:rPr>
+        <w:t xml:space="preserve"> to </w:t>
+      </w:r>
+      <w:r>
+        <w:rPr>
+          <w:b/>
+          <w:bCs/>
+        </w:rPr>
+        <w:t xml:space="preserve">relax and </w:t>
+      </w:r>
+      <w:r>
+        <w:rPr>
+          <w:b/>
+          <w:bCs/>
+        </w:rPr>
+        <w:t>rejuvenate</w:t>
+      </w:r>
+      <w:r>
+        <w:rPr>
+          <w:b/>
+          <w:bCs/>
+        </w:rPr>
+        <w:t xml:space="preserve">, no matter the time </w:t>
+      </w:r>
+      <w:r>
+        <w:rPr>
+          <w:b/>
+          <w:bCs/>
+        </w:rPr>
+        <w:t xml:space="preserve">or the </w:t>
+      </w:r>
+      <w:r>
+        <w:rPr>
+          <w:b/>
+          <w:bCs/>
+        </w:rPr>
+        <w:t>day.</w:t>
+      </w:r>
+    </w:p>
+    <w:p>
+      <w:pPr>
+        <w:rPr>
+          <w:b/>
+          <w:bCs/>
+        </w:rPr>
+      </w:pPr>
+    </w:p>
+    <w:p>
+      <w:pPr>
+        <w:rPr>
+          <w:b/>
+          <w:bCs/>
+        </w:rPr>
+      </w:pPr>
+      <w:r>
+        <w:rPr>
+          <w:b/>
+          <w:bCs/>
+        </w:rPr>
+        <w:t>Cafeteria – 30 seconds</w:t>
+      </w:r>
+    </w:p>
+    <w:p>
+      <w:pPr>
+        <w:rPr>
+          <w:b/>
+          <w:bCs/>
+        </w:rPr>
+      </w:pPr>
+      <w:r>
+        <w:rPr>
+          <w:b/>
+          <w:bCs/>
+        </w:rPr>
+        <w:t xml:space="preserve">Our </w:t>
+      </w:r>
+      <w:r>
+        <w:rPr>
+          <w:b/>
+          <w:bCs/>
+        </w:rPr>
+        <w:t>h</w:t>
+      </w:r>
+      <w:r>
+        <w:rPr>
+          <w:b/>
+          <w:bCs/>
+        </w:rPr>
+        <w:t>ub’s</w:t>
+      </w:r>
+      <w:r>
+        <w:rPr>
+          <w:b/>
+          <w:bCs/>
+        </w:rPr>
+        <w:t xml:space="preserve"> cafeteria</w:t>
+      </w:r>
+      <w:r>
+        <w:rPr>
+          <w:b/>
+          <w:bCs/>
+        </w:rPr>
+        <w:t xml:space="preserve"> is </w:t>
+      </w:r>
+      <w:r>
+        <w:rPr>
+          <w:b/>
+          <w:bCs/>
+        </w:rPr>
+        <w:t xml:space="preserve">a lively area with </w:t>
+      </w:r>
+      <w:r>
+        <w:rPr>
+          <w:b/>
+          <w:bCs/>
+        </w:rPr>
+        <w:t xml:space="preserve">amazing staff that are always ready to serve you. </w:t>
+      </w:r>
+      <w:r>
+        <w:rPr>
+          <w:b/>
+          <w:bCs/>
+        </w:rPr>
+        <w:t xml:space="preserve">Whether you need a moment to relax and unwind, catch up with friends, or grab a quick snack, this is the perfect </w:t>
+      </w:r>
+      <w:r>
+        <w:rPr>
+          <w:b/>
+          <w:bCs/>
+        </w:rPr>
+        <w:t>site</w:t>
+      </w:r>
+      <w:r>
+        <w:rPr>
+          <w:b/>
+          <w:bCs/>
+        </w:rPr>
+        <w:t xml:space="preserve">. With its </w:t>
+      </w:r>
+      <w:r>
+        <w:rPr>
+          <w:b/>
+          <w:bCs/>
+        </w:rPr>
+        <w:t>pleasant</w:t>
+      </w:r>
+      <w:r>
+        <w:rPr>
+          <w:b/>
+          <w:bCs/>
+        </w:rPr>
+        <w:t xml:space="preserve"> and inviting atmosphere, the c</w:t>
+      </w:r>
+      <w:r>
+        <w:rPr>
+          <w:b/>
+          <w:bCs/>
+        </w:rPr>
+        <w:t>afeteria</w:t>
+      </w:r>
+      <w:r>
+        <w:rPr>
+          <w:b/>
+          <w:bCs/>
+        </w:rPr>
+        <w:t xml:space="preserve"> offers a comfortable environment to</w:t>
+      </w:r>
+      <w:r>
+        <w:rPr>
+          <w:b/>
+          <w:bCs/>
+        </w:rPr>
+        <w:t xml:space="preserve"> </w:t>
+      </w:r>
+      <w:r>
+        <w:rPr>
+          <w:b/>
+          <w:bCs/>
+        </w:rPr>
+        <w:t xml:space="preserve">energise </w:t>
+      </w:r>
+      <w:r>
+        <w:rPr>
+          <w:b/>
+          <w:bCs/>
+        </w:rPr>
+        <w:t>yourself.</w:t>
       </w:r>
     </w:p>
     <w:p>
@@ -1607,6 +3254,23 @@
       <w:outlineLvl w:val="9"/>
     </w:pPr>
   </w:style>
+  <w:style w:type="paragraph" w:styleId="NormalWeb">
+    <w:name w:val="Normal (Web)"/>
+    <w:basedOn w:val="Normal"/>
+    <w:uiPriority w:val="99"/>
+    <w:semiHidden/>
+    <w:unhideWhenUsed/>
+    <w:rsid w:val="00E45ECE"/>
+    <w:pPr>
+      <w:spacing w:before="100" w:beforeAutospacing="1" w:after="100" w:afterAutospacing="1" w:line="240" w:lineRule="auto"/>
+    </w:pPr>
+    <w:rPr>
+      <w:rFonts w:ascii="Times New Roman" w:eastAsia="Times New Roman" w:hAnsi="Times New Roman" w:cs="Times New Roman"/>
+      <w:sz w:val="24"/>
+      <w:szCs w:val="24"/>
+      <w:lang w:eastAsia="en-GB"/>
+    </w:rPr>
+  </w:style>
 </w:styles>
 </file>
 

</xml_diff>